<commit_message>
added the first answer to the second challenge
</commit_message>
<xml_diff>
--- a/GADS Second phase project.docx
+++ b/GADS Second phase project.docx
@@ -9,8 +9,6 @@
       <w:r>
         <w:t>GADS Second phase project</w:t>
       </w:r>
-      <w:bookmarkStart w:id="0" w:name="_GoBack"/>
-      <w:bookmarkEnd w:id="0"/>
     </w:p>
     <w:p/>
     <w:p>
@@ -20,6 +18,9 @@
     </w:p>
     <w:p>
       <w:r>
+        <w:rPr>
+          <w:noProof/>
+        </w:rPr>
         <w:drawing>
           <wp:inline distT="0" distB="0" distL="0" distR="0" wp14:anchorId="05F5A0E8" wp14:editId="3B2A8686">
             <wp:extent cx="4171950" cy="2827501"/>
@@ -76,6 +77,9 @@
     </w:p>
     <w:p>
       <w:r>
+        <w:rPr>
+          <w:noProof/>
+        </w:rPr>
         <w:drawing>
           <wp:inline distT="0" distB="0" distL="0" distR="0" wp14:anchorId="4E82C520" wp14:editId="09D14B86">
             <wp:extent cx="4295775" cy="3159092"/>
@@ -122,6 +126,9 @@
     </w:p>
     <w:p>
       <w:r>
+        <w:rPr>
+          <w:noProof/>
+        </w:rPr>
         <w:drawing>
           <wp:inline distT="0" distB="0" distL="0" distR="0" wp14:anchorId="49F80D8A" wp14:editId="58D53174">
             <wp:extent cx="4343400" cy="3494428"/>
@@ -166,6 +173,9 @@
     </w:p>
     <w:p>
       <w:r>
+        <w:rPr>
+          <w:noProof/>
+        </w:rPr>
         <w:drawing>
           <wp:inline distT="0" distB="0" distL="0" distR="0" wp14:anchorId="32565327" wp14:editId="66184A79">
             <wp:extent cx="4200525" cy="3216812"/>
@@ -213,6 +223,9 @@
     </w:p>
     <w:p>
       <w:r>
+        <w:rPr>
+          <w:noProof/>
+        </w:rPr>
         <w:drawing>
           <wp:inline distT="0" distB="0" distL="0" distR="0" wp14:anchorId="582E5C66" wp14:editId="059BA41A">
             <wp:extent cx="3838575" cy="3166824"/>
@@ -257,6 +270,9 @@
     </w:p>
     <w:p>
       <w:r>
+        <w:rPr>
+          <w:noProof/>
+        </w:rPr>
         <w:drawing>
           <wp:inline distT="0" distB="0" distL="0" distR="0" wp14:anchorId="0CBFE33C" wp14:editId="387D1D09">
             <wp:extent cx="4143375" cy="3368355"/>
@@ -304,6 +320,9 @@
     </w:p>
     <w:p>
       <w:r>
+        <w:rPr>
+          <w:noProof/>
+        </w:rPr>
         <w:drawing>
           <wp:inline distT="0" distB="0" distL="0" distR="0" wp14:anchorId="7338287E" wp14:editId="4C7671D8">
             <wp:extent cx="4486275" cy="3518346"/>
@@ -348,6 +367,9 @@
     </w:p>
     <w:p>
       <w:r>
+        <w:rPr>
+          <w:noProof/>
+        </w:rPr>
         <w:drawing>
           <wp:inline distT="0" distB="0" distL="0" distR="0" wp14:anchorId="652E43F6" wp14:editId="76A70FED">
             <wp:extent cx="4447602" cy="3295650"/>
@@ -394,6 +416,9 @@
     </w:p>
     <w:p>
       <w:r>
+        <w:rPr>
+          <w:noProof/>
+        </w:rPr>
         <w:drawing>
           <wp:inline distT="0" distB="0" distL="0" distR="0" wp14:anchorId="5215CC32" wp14:editId="29478517">
             <wp:extent cx="4162425" cy="3165788"/>
@@ -439,6 +464,9 @@
     </w:p>
     <w:p>
       <w:r>
+        <w:rPr>
+          <w:noProof/>
+        </w:rPr>
         <w:drawing>
           <wp:inline distT="0" distB="0" distL="0" distR="0" wp14:anchorId="13363AA6" wp14:editId="2274AC9A">
             <wp:extent cx="4420276" cy="3505200"/>
@@ -485,6 +513,9 @@
     </w:p>
     <w:p>
       <w:r>
+        <w:rPr>
+          <w:noProof/>
+        </w:rPr>
         <w:drawing>
           <wp:inline distT="0" distB="0" distL="0" distR="0" wp14:anchorId="686FAD8E" wp14:editId="113206D6">
             <wp:extent cx="4067175" cy="3030862"/>
@@ -529,6 +560,9 @@
     </w:p>
     <w:p>
       <w:r>
+        <w:rPr>
+          <w:noProof/>
+        </w:rPr>
         <w:drawing>
           <wp:inline distT="0" distB="0" distL="0" distR="0" wp14:anchorId="0DD8C56E" wp14:editId="38877F59">
             <wp:extent cx="4896238" cy="3514725"/>
@@ -576,6 +610,9 @@
     </w:p>
     <w:p>
       <w:r>
+        <w:rPr>
+          <w:noProof/>
+        </w:rPr>
         <w:drawing>
           <wp:inline distT="0" distB="0" distL="0" distR="0" wp14:anchorId="76A2B840" wp14:editId="5A076187">
             <wp:extent cx="4495800" cy="3218754"/>
@@ -620,6 +657,9 @@
     </w:p>
     <w:p>
       <w:r>
+        <w:rPr>
+          <w:noProof/>
+        </w:rPr>
         <w:drawing>
           <wp:inline distT="0" distB="0" distL="0" distR="0" wp14:anchorId="1512540A" wp14:editId="7B2ECDBC">
             <wp:extent cx="4362450" cy="2969280"/>
@@ -679,6 +719,9 @@
     </w:p>
     <w:p>
       <w:r>
+        <w:rPr>
+          <w:noProof/>
+        </w:rPr>
         <w:drawing>
           <wp:inline distT="0" distB="0" distL="0" distR="0" wp14:anchorId="606221FE" wp14:editId="4C3058A0">
             <wp:extent cx="4800600" cy="3425670"/>
@@ -715,6 +758,1451 @@
           </wp:inline>
         </w:drawing>
       </w:r>
+    </w:p>
+    <w:p/>
+    <w:p/>
+    <w:p/>
+    <w:p/>
+    <w:p/>
+    <w:p/>
+    <w:p>
+      <w:pPr>
+        <w:jc w:val="center"/>
+      </w:pPr>
+      <w:r>
+        <w:t>GADS Second phase project</w:t>
+      </w:r>
+    </w:p>
+    <w:p/>
+    <w:p>
+      <w:r>
+        <w:t>1.</w:t>
+      </w:r>
+    </w:p>
+    <w:p>
+      <w:r>
+        <w:rPr>
+          <w:noProof/>
+        </w:rPr>
+        <w:lastRenderedPageBreak/>
+        <w:drawing>
+          <wp:inline distT="0" distB="0" distL="0" distR="0">
+            <wp:extent cx="4171950" cy="2828925"/>
+            <wp:effectExtent l="0" t="0" r="0" b="9525"/>
+            <wp:docPr id="30" name="Picture 30"/>
+            <wp:cNvGraphicFramePr>
+              <a:graphicFrameLocks xmlns:a="http://schemas.openxmlformats.org/drawingml/2006/main" noChangeAspect="1"/>
+            </wp:cNvGraphicFramePr>
+            <a:graphic xmlns:a="http://schemas.openxmlformats.org/drawingml/2006/main">
+              <a:graphicData uri="http://schemas.openxmlformats.org/drawingml/2006/picture">
+                <pic:pic xmlns:pic="http://schemas.openxmlformats.org/drawingml/2006/picture">
+                  <pic:nvPicPr>
+                    <pic:cNvPr id="0" name="Picture 1"/>
+                    <pic:cNvPicPr>
+                      <a:picLocks noChangeAspect="1" noChangeArrowheads="1"/>
+                    </pic:cNvPicPr>
+                  </pic:nvPicPr>
+                  <pic:blipFill>
+                    <a:blip r:embed="rId5">
+                      <a:extLst>
+                        <a:ext uri="{28A0092B-C50C-407E-A947-70E740481C1C}">
+                          <a14:useLocalDpi xmlns:a14="http://schemas.microsoft.com/office/drawing/2010/main" val="0"/>
+                        </a:ext>
+                      </a:extLst>
+                    </a:blip>
+                    <a:srcRect/>
+                    <a:stretch>
+                      <a:fillRect/>
+                    </a:stretch>
+                  </pic:blipFill>
+                  <pic:spPr bwMode="auto">
+                    <a:xfrm>
+                      <a:off x="0" y="0"/>
+                      <a:ext cx="4171950" cy="2828925"/>
+                    </a:xfrm>
+                    <a:prstGeom prst="rect">
+                      <a:avLst/>
+                    </a:prstGeom>
+                    <a:noFill/>
+                    <a:ln>
+                      <a:noFill/>
+                    </a:ln>
+                  </pic:spPr>
+                </pic:pic>
+              </a:graphicData>
+            </a:graphic>
+          </wp:inline>
+        </w:drawing>
+      </w:r>
+    </w:p>
+    <w:p/>
+    <w:p>
+      <w:pPr>
+        <w:rPr>
+          <w:noProof/>
+        </w:rPr>
+      </w:pPr>
+      <w:r>
+        <w:t>2.</w:t>
+      </w:r>
+      <w:r>
+        <w:rPr>
+          <w:noProof/>
+        </w:rPr>
+        <w:t xml:space="preserve"> </w:t>
+      </w:r>
+    </w:p>
+    <w:p>
+      <w:r>
+        <w:rPr>
+          <w:noProof/>
+        </w:rPr>
+        <w:drawing>
+          <wp:inline distT="0" distB="0" distL="0" distR="0">
+            <wp:extent cx="4295775" cy="3162300"/>
+            <wp:effectExtent l="0" t="0" r="9525" b="0"/>
+            <wp:docPr id="29" name="Picture 29"/>
+            <wp:cNvGraphicFramePr>
+              <a:graphicFrameLocks xmlns:a="http://schemas.openxmlformats.org/drawingml/2006/main" noChangeAspect="1"/>
+            </wp:cNvGraphicFramePr>
+            <a:graphic xmlns:a="http://schemas.openxmlformats.org/drawingml/2006/main">
+              <a:graphicData uri="http://schemas.openxmlformats.org/drawingml/2006/picture">
+                <pic:pic xmlns:pic="http://schemas.openxmlformats.org/drawingml/2006/picture">
+                  <pic:nvPicPr>
+                    <pic:cNvPr id="0" name="Picture 5"/>
+                    <pic:cNvPicPr>
+                      <a:picLocks noChangeAspect="1" noChangeArrowheads="1"/>
+                    </pic:cNvPicPr>
+                  </pic:nvPicPr>
+                  <pic:blipFill>
+                    <a:blip r:embed="rId6">
+                      <a:extLst>
+                        <a:ext uri="{28A0092B-C50C-407E-A947-70E740481C1C}">
+                          <a14:useLocalDpi xmlns:a14="http://schemas.microsoft.com/office/drawing/2010/main" val="0"/>
+                        </a:ext>
+                      </a:extLst>
+                    </a:blip>
+                    <a:srcRect/>
+                    <a:stretch>
+                      <a:fillRect/>
+                    </a:stretch>
+                  </pic:blipFill>
+                  <pic:spPr bwMode="auto">
+                    <a:xfrm>
+                      <a:off x="0" y="0"/>
+                      <a:ext cx="4295775" cy="3162300"/>
+                    </a:xfrm>
+                    <a:prstGeom prst="rect">
+                      <a:avLst/>
+                    </a:prstGeom>
+                    <a:noFill/>
+                    <a:ln>
+                      <a:noFill/>
+                    </a:ln>
+                  </pic:spPr>
+                </pic:pic>
+              </a:graphicData>
+            </a:graphic>
+          </wp:inline>
+        </w:drawing>
+      </w:r>
+    </w:p>
+    <w:p/>
+    <w:p>
+      <w:r>
+        <w:t>3.</w:t>
+      </w:r>
+    </w:p>
+    <w:p>
+      <w:r>
+        <w:rPr>
+          <w:noProof/>
+        </w:rPr>
+        <w:lastRenderedPageBreak/>
+        <w:drawing>
+          <wp:inline distT="0" distB="0" distL="0" distR="0">
+            <wp:extent cx="4343400" cy="3495675"/>
+            <wp:effectExtent l="0" t="0" r="0" b="9525"/>
+            <wp:docPr id="28" name="Picture 28"/>
+            <wp:cNvGraphicFramePr>
+              <a:graphicFrameLocks xmlns:a="http://schemas.openxmlformats.org/drawingml/2006/main" noChangeAspect="1"/>
+            </wp:cNvGraphicFramePr>
+            <a:graphic xmlns:a="http://schemas.openxmlformats.org/drawingml/2006/main">
+              <a:graphicData uri="http://schemas.openxmlformats.org/drawingml/2006/picture">
+                <pic:pic xmlns:pic="http://schemas.openxmlformats.org/drawingml/2006/picture">
+                  <pic:nvPicPr>
+                    <pic:cNvPr id="0" name="Picture 6"/>
+                    <pic:cNvPicPr>
+                      <a:picLocks noChangeAspect="1" noChangeArrowheads="1"/>
+                    </pic:cNvPicPr>
+                  </pic:nvPicPr>
+                  <pic:blipFill>
+                    <a:blip r:embed="rId7">
+                      <a:extLst>
+                        <a:ext uri="{28A0092B-C50C-407E-A947-70E740481C1C}">
+                          <a14:useLocalDpi xmlns:a14="http://schemas.microsoft.com/office/drawing/2010/main" val="0"/>
+                        </a:ext>
+                      </a:extLst>
+                    </a:blip>
+                    <a:srcRect/>
+                    <a:stretch>
+                      <a:fillRect/>
+                    </a:stretch>
+                  </pic:blipFill>
+                  <pic:spPr bwMode="auto">
+                    <a:xfrm>
+                      <a:off x="0" y="0"/>
+                      <a:ext cx="4343400" cy="3495675"/>
+                    </a:xfrm>
+                    <a:prstGeom prst="rect">
+                      <a:avLst/>
+                    </a:prstGeom>
+                    <a:noFill/>
+                    <a:ln>
+                      <a:noFill/>
+                    </a:ln>
+                  </pic:spPr>
+                </pic:pic>
+              </a:graphicData>
+            </a:graphic>
+          </wp:inline>
+        </w:drawing>
+      </w:r>
+    </w:p>
+    <w:p>
+      <w:r>
+        <w:t>4.</w:t>
+      </w:r>
+    </w:p>
+    <w:p>
+      <w:r>
+        <w:rPr>
+          <w:noProof/>
+        </w:rPr>
+        <w:drawing>
+          <wp:inline distT="0" distB="0" distL="0" distR="0">
+            <wp:extent cx="4200525" cy="3219450"/>
+            <wp:effectExtent l="0" t="0" r="9525" b="0"/>
+            <wp:docPr id="27" name="Picture 27"/>
+            <wp:cNvGraphicFramePr>
+              <a:graphicFrameLocks xmlns:a="http://schemas.openxmlformats.org/drawingml/2006/main" noChangeAspect="1"/>
+            </wp:cNvGraphicFramePr>
+            <a:graphic xmlns:a="http://schemas.openxmlformats.org/drawingml/2006/main">
+              <a:graphicData uri="http://schemas.openxmlformats.org/drawingml/2006/picture">
+                <pic:pic xmlns:pic="http://schemas.openxmlformats.org/drawingml/2006/picture">
+                  <pic:nvPicPr>
+                    <pic:cNvPr id="0" name="Picture 7"/>
+                    <pic:cNvPicPr>
+                      <a:picLocks noChangeAspect="1" noChangeArrowheads="1"/>
+                    </pic:cNvPicPr>
+                  </pic:nvPicPr>
+                  <pic:blipFill>
+                    <a:blip r:embed="rId8">
+                      <a:extLst>
+                        <a:ext uri="{28A0092B-C50C-407E-A947-70E740481C1C}">
+                          <a14:useLocalDpi xmlns:a14="http://schemas.microsoft.com/office/drawing/2010/main" val="0"/>
+                        </a:ext>
+                      </a:extLst>
+                    </a:blip>
+                    <a:srcRect/>
+                    <a:stretch>
+                      <a:fillRect/>
+                    </a:stretch>
+                  </pic:blipFill>
+                  <pic:spPr bwMode="auto">
+                    <a:xfrm>
+                      <a:off x="0" y="0"/>
+                      <a:ext cx="4200525" cy="3219450"/>
+                    </a:xfrm>
+                    <a:prstGeom prst="rect">
+                      <a:avLst/>
+                    </a:prstGeom>
+                    <a:noFill/>
+                    <a:ln>
+                      <a:noFill/>
+                    </a:ln>
+                  </pic:spPr>
+                </pic:pic>
+              </a:graphicData>
+            </a:graphic>
+          </wp:inline>
+        </w:drawing>
+      </w:r>
+    </w:p>
+    <w:p/>
+    <w:p/>
+    <w:p>
+      <w:r>
+        <w:t>5.</w:t>
+      </w:r>
+    </w:p>
+    <w:p>
+      <w:r>
+        <w:rPr>
+          <w:noProof/>
+        </w:rPr>
+        <w:lastRenderedPageBreak/>
+        <w:drawing>
+          <wp:inline distT="0" distB="0" distL="0" distR="0">
+            <wp:extent cx="3838575" cy="3171825"/>
+            <wp:effectExtent l="0" t="0" r="9525" b="9525"/>
+            <wp:docPr id="26" name="Picture 26"/>
+            <wp:cNvGraphicFramePr>
+              <a:graphicFrameLocks xmlns:a="http://schemas.openxmlformats.org/drawingml/2006/main" noChangeAspect="1"/>
+            </wp:cNvGraphicFramePr>
+            <a:graphic xmlns:a="http://schemas.openxmlformats.org/drawingml/2006/main">
+              <a:graphicData uri="http://schemas.openxmlformats.org/drawingml/2006/picture">
+                <pic:pic xmlns:pic="http://schemas.openxmlformats.org/drawingml/2006/picture">
+                  <pic:nvPicPr>
+                    <pic:cNvPr id="0" name="Picture 8"/>
+                    <pic:cNvPicPr>
+                      <a:picLocks noChangeAspect="1" noChangeArrowheads="1"/>
+                    </pic:cNvPicPr>
+                  </pic:nvPicPr>
+                  <pic:blipFill>
+                    <a:blip r:embed="rId9">
+                      <a:extLst>
+                        <a:ext uri="{28A0092B-C50C-407E-A947-70E740481C1C}">
+                          <a14:useLocalDpi xmlns:a14="http://schemas.microsoft.com/office/drawing/2010/main" val="0"/>
+                        </a:ext>
+                      </a:extLst>
+                    </a:blip>
+                    <a:srcRect/>
+                    <a:stretch>
+                      <a:fillRect/>
+                    </a:stretch>
+                  </pic:blipFill>
+                  <pic:spPr bwMode="auto">
+                    <a:xfrm>
+                      <a:off x="0" y="0"/>
+                      <a:ext cx="3838575" cy="3171825"/>
+                    </a:xfrm>
+                    <a:prstGeom prst="rect">
+                      <a:avLst/>
+                    </a:prstGeom>
+                    <a:noFill/>
+                    <a:ln>
+                      <a:noFill/>
+                    </a:ln>
+                  </pic:spPr>
+                </pic:pic>
+              </a:graphicData>
+            </a:graphic>
+          </wp:inline>
+        </w:drawing>
+      </w:r>
+    </w:p>
+    <w:p>
+      <w:r>
+        <w:t>6.</w:t>
+      </w:r>
+    </w:p>
+    <w:p>
+      <w:r>
+        <w:rPr>
+          <w:noProof/>
+        </w:rPr>
+        <w:drawing>
+          <wp:inline distT="0" distB="0" distL="0" distR="0">
+            <wp:extent cx="4143375" cy="3371850"/>
+            <wp:effectExtent l="0" t="0" r="9525" b="0"/>
+            <wp:docPr id="25" name="Picture 25"/>
+            <wp:cNvGraphicFramePr>
+              <a:graphicFrameLocks xmlns:a="http://schemas.openxmlformats.org/drawingml/2006/main" noChangeAspect="1"/>
+            </wp:cNvGraphicFramePr>
+            <a:graphic xmlns:a="http://schemas.openxmlformats.org/drawingml/2006/main">
+              <a:graphicData uri="http://schemas.openxmlformats.org/drawingml/2006/picture">
+                <pic:pic xmlns:pic="http://schemas.openxmlformats.org/drawingml/2006/picture">
+                  <pic:nvPicPr>
+                    <pic:cNvPr id="0" name="Picture 9"/>
+                    <pic:cNvPicPr>
+                      <a:picLocks noChangeAspect="1" noChangeArrowheads="1"/>
+                    </pic:cNvPicPr>
+                  </pic:nvPicPr>
+                  <pic:blipFill>
+                    <a:blip r:embed="rId10">
+                      <a:extLst>
+                        <a:ext uri="{28A0092B-C50C-407E-A947-70E740481C1C}">
+                          <a14:useLocalDpi xmlns:a14="http://schemas.microsoft.com/office/drawing/2010/main" val="0"/>
+                        </a:ext>
+                      </a:extLst>
+                    </a:blip>
+                    <a:srcRect/>
+                    <a:stretch>
+                      <a:fillRect/>
+                    </a:stretch>
+                  </pic:blipFill>
+                  <pic:spPr bwMode="auto">
+                    <a:xfrm>
+                      <a:off x="0" y="0"/>
+                      <a:ext cx="4143375" cy="3371850"/>
+                    </a:xfrm>
+                    <a:prstGeom prst="rect">
+                      <a:avLst/>
+                    </a:prstGeom>
+                    <a:noFill/>
+                    <a:ln>
+                      <a:noFill/>
+                    </a:ln>
+                  </pic:spPr>
+                </pic:pic>
+              </a:graphicData>
+            </a:graphic>
+          </wp:inline>
+        </w:drawing>
+      </w:r>
+    </w:p>
+    <w:p/>
+    <w:p/>
+    <w:p>
+      <w:r>
+        <w:t>7.</w:t>
+      </w:r>
+    </w:p>
+    <w:p>
+      <w:r>
+        <w:rPr>
+          <w:noProof/>
+        </w:rPr>
+        <w:lastRenderedPageBreak/>
+        <w:drawing>
+          <wp:inline distT="0" distB="0" distL="0" distR="0">
+            <wp:extent cx="4486275" cy="3514725"/>
+            <wp:effectExtent l="0" t="0" r="9525" b="9525"/>
+            <wp:docPr id="24" name="Picture 24"/>
+            <wp:cNvGraphicFramePr>
+              <a:graphicFrameLocks xmlns:a="http://schemas.openxmlformats.org/drawingml/2006/main" noChangeAspect="1"/>
+            </wp:cNvGraphicFramePr>
+            <a:graphic xmlns:a="http://schemas.openxmlformats.org/drawingml/2006/main">
+              <a:graphicData uri="http://schemas.openxmlformats.org/drawingml/2006/picture">
+                <pic:pic xmlns:pic="http://schemas.openxmlformats.org/drawingml/2006/picture">
+                  <pic:nvPicPr>
+                    <pic:cNvPr id="0" name="Picture 10"/>
+                    <pic:cNvPicPr>
+                      <a:picLocks noChangeAspect="1" noChangeArrowheads="1"/>
+                    </pic:cNvPicPr>
+                  </pic:nvPicPr>
+                  <pic:blipFill>
+                    <a:blip r:embed="rId11">
+                      <a:extLst>
+                        <a:ext uri="{28A0092B-C50C-407E-A947-70E740481C1C}">
+                          <a14:useLocalDpi xmlns:a14="http://schemas.microsoft.com/office/drawing/2010/main" val="0"/>
+                        </a:ext>
+                      </a:extLst>
+                    </a:blip>
+                    <a:srcRect/>
+                    <a:stretch>
+                      <a:fillRect/>
+                    </a:stretch>
+                  </pic:blipFill>
+                  <pic:spPr bwMode="auto">
+                    <a:xfrm>
+                      <a:off x="0" y="0"/>
+                      <a:ext cx="4486275" cy="3514725"/>
+                    </a:xfrm>
+                    <a:prstGeom prst="rect">
+                      <a:avLst/>
+                    </a:prstGeom>
+                    <a:noFill/>
+                    <a:ln>
+                      <a:noFill/>
+                    </a:ln>
+                  </pic:spPr>
+                </pic:pic>
+              </a:graphicData>
+            </a:graphic>
+          </wp:inline>
+        </w:drawing>
+      </w:r>
+    </w:p>
+    <w:p>
+      <w:r>
+        <w:t>8.</w:t>
+      </w:r>
+    </w:p>
+    <w:p>
+      <w:r>
+        <w:rPr>
+          <w:noProof/>
+        </w:rPr>
+        <w:drawing>
+          <wp:inline distT="0" distB="0" distL="0" distR="0">
+            <wp:extent cx="4448175" cy="3295650"/>
+            <wp:effectExtent l="0" t="0" r="9525" b="0"/>
+            <wp:docPr id="23" name="Picture 23"/>
+            <wp:cNvGraphicFramePr>
+              <a:graphicFrameLocks xmlns:a="http://schemas.openxmlformats.org/drawingml/2006/main" noChangeAspect="1"/>
+            </wp:cNvGraphicFramePr>
+            <a:graphic xmlns:a="http://schemas.openxmlformats.org/drawingml/2006/main">
+              <a:graphicData uri="http://schemas.openxmlformats.org/drawingml/2006/picture">
+                <pic:pic xmlns:pic="http://schemas.openxmlformats.org/drawingml/2006/picture">
+                  <pic:nvPicPr>
+                    <pic:cNvPr id="0" name="Picture 12"/>
+                    <pic:cNvPicPr>
+                      <a:picLocks noChangeAspect="1" noChangeArrowheads="1"/>
+                    </pic:cNvPicPr>
+                  </pic:nvPicPr>
+                  <pic:blipFill>
+                    <a:blip r:embed="rId12">
+                      <a:extLst>
+                        <a:ext uri="{28A0092B-C50C-407E-A947-70E740481C1C}">
+                          <a14:useLocalDpi xmlns:a14="http://schemas.microsoft.com/office/drawing/2010/main" val="0"/>
+                        </a:ext>
+                      </a:extLst>
+                    </a:blip>
+                    <a:srcRect/>
+                    <a:stretch>
+                      <a:fillRect/>
+                    </a:stretch>
+                  </pic:blipFill>
+                  <pic:spPr bwMode="auto">
+                    <a:xfrm>
+                      <a:off x="0" y="0"/>
+                      <a:ext cx="4448175" cy="3295650"/>
+                    </a:xfrm>
+                    <a:prstGeom prst="rect">
+                      <a:avLst/>
+                    </a:prstGeom>
+                    <a:noFill/>
+                    <a:ln>
+                      <a:noFill/>
+                    </a:ln>
+                  </pic:spPr>
+                </pic:pic>
+              </a:graphicData>
+            </a:graphic>
+          </wp:inline>
+        </w:drawing>
+      </w:r>
+    </w:p>
+    <w:p/>
+    <w:p>
+      <w:r>
+        <w:t>9.</w:t>
+      </w:r>
+    </w:p>
+    <w:p>
+      <w:r>
+        <w:rPr>
+          <w:noProof/>
+        </w:rPr>
+        <w:lastRenderedPageBreak/>
+        <w:drawing>
+          <wp:inline distT="0" distB="0" distL="0" distR="0">
+            <wp:extent cx="4162425" cy="3162300"/>
+            <wp:effectExtent l="0" t="0" r="9525" b="0"/>
+            <wp:docPr id="22" name="Picture 22"/>
+            <wp:cNvGraphicFramePr>
+              <a:graphicFrameLocks xmlns:a="http://schemas.openxmlformats.org/drawingml/2006/main" noChangeAspect="1"/>
+            </wp:cNvGraphicFramePr>
+            <a:graphic xmlns:a="http://schemas.openxmlformats.org/drawingml/2006/main">
+              <a:graphicData uri="http://schemas.openxmlformats.org/drawingml/2006/picture">
+                <pic:pic xmlns:pic="http://schemas.openxmlformats.org/drawingml/2006/picture">
+                  <pic:nvPicPr>
+                    <pic:cNvPr id="0" name="Picture 13"/>
+                    <pic:cNvPicPr>
+                      <a:picLocks noChangeAspect="1" noChangeArrowheads="1"/>
+                    </pic:cNvPicPr>
+                  </pic:nvPicPr>
+                  <pic:blipFill>
+                    <a:blip r:embed="rId13">
+                      <a:extLst>
+                        <a:ext uri="{28A0092B-C50C-407E-A947-70E740481C1C}">
+                          <a14:useLocalDpi xmlns:a14="http://schemas.microsoft.com/office/drawing/2010/main" val="0"/>
+                        </a:ext>
+                      </a:extLst>
+                    </a:blip>
+                    <a:srcRect/>
+                    <a:stretch>
+                      <a:fillRect/>
+                    </a:stretch>
+                  </pic:blipFill>
+                  <pic:spPr bwMode="auto">
+                    <a:xfrm>
+                      <a:off x="0" y="0"/>
+                      <a:ext cx="4162425" cy="3162300"/>
+                    </a:xfrm>
+                    <a:prstGeom prst="rect">
+                      <a:avLst/>
+                    </a:prstGeom>
+                    <a:noFill/>
+                    <a:ln>
+                      <a:noFill/>
+                    </a:ln>
+                  </pic:spPr>
+                </pic:pic>
+              </a:graphicData>
+            </a:graphic>
+          </wp:inline>
+        </w:drawing>
+      </w:r>
+    </w:p>
+    <w:p/>
+    <w:p>
+      <w:r>
+        <w:t>10.</w:t>
+      </w:r>
+    </w:p>
+    <w:p>
+      <w:r>
+        <w:rPr>
+          <w:noProof/>
+        </w:rPr>
+        <w:drawing>
+          <wp:inline distT="0" distB="0" distL="0" distR="0">
+            <wp:extent cx="4419600" cy="3505200"/>
+            <wp:effectExtent l="0" t="0" r="0" b="0"/>
+            <wp:docPr id="21" name="Picture 21"/>
+            <wp:cNvGraphicFramePr>
+              <a:graphicFrameLocks xmlns:a="http://schemas.openxmlformats.org/drawingml/2006/main" noChangeAspect="1"/>
+            </wp:cNvGraphicFramePr>
+            <a:graphic xmlns:a="http://schemas.openxmlformats.org/drawingml/2006/main">
+              <a:graphicData uri="http://schemas.openxmlformats.org/drawingml/2006/picture">
+                <pic:pic xmlns:pic="http://schemas.openxmlformats.org/drawingml/2006/picture">
+                  <pic:nvPicPr>
+                    <pic:cNvPr id="0" name="Picture 14"/>
+                    <pic:cNvPicPr>
+                      <a:picLocks noChangeAspect="1" noChangeArrowheads="1"/>
+                    </pic:cNvPicPr>
+                  </pic:nvPicPr>
+                  <pic:blipFill>
+                    <a:blip r:embed="rId14">
+                      <a:extLst>
+                        <a:ext uri="{28A0092B-C50C-407E-A947-70E740481C1C}">
+                          <a14:useLocalDpi xmlns:a14="http://schemas.microsoft.com/office/drawing/2010/main" val="0"/>
+                        </a:ext>
+                      </a:extLst>
+                    </a:blip>
+                    <a:srcRect/>
+                    <a:stretch>
+                      <a:fillRect/>
+                    </a:stretch>
+                  </pic:blipFill>
+                  <pic:spPr bwMode="auto">
+                    <a:xfrm>
+                      <a:off x="0" y="0"/>
+                      <a:ext cx="4419600" cy="3505200"/>
+                    </a:xfrm>
+                    <a:prstGeom prst="rect">
+                      <a:avLst/>
+                    </a:prstGeom>
+                    <a:noFill/>
+                    <a:ln>
+                      <a:noFill/>
+                    </a:ln>
+                  </pic:spPr>
+                </pic:pic>
+              </a:graphicData>
+            </a:graphic>
+          </wp:inline>
+        </w:drawing>
+      </w:r>
+    </w:p>
+    <w:p/>
+    <w:p>
+      <w:r>
+        <w:t>11.</w:t>
+      </w:r>
+    </w:p>
+    <w:p>
+      <w:r>
+        <w:rPr>
+          <w:noProof/>
+        </w:rPr>
+        <w:lastRenderedPageBreak/>
+        <w:drawing>
+          <wp:inline distT="0" distB="0" distL="0" distR="0">
+            <wp:extent cx="4067175" cy="3028950"/>
+            <wp:effectExtent l="0" t="0" r="9525" b="0"/>
+            <wp:docPr id="20" name="Picture 20"/>
+            <wp:cNvGraphicFramePr>
+              <a:graphicFrameLocks xmlns:a="http://schemas.openxmlformats.org/drawingml/2006/main" noChangeAspect="1"/>
+            </wp:cNvGraphicFramePr>
+            <a:graphic xmlns:a="http://schemas.openxmlformats.org/drawingml/2006/main">
+              <a:graphicData uri="http://schemas.openxmlformats.org/drawingml/2006/picture">
+                <pic:pic xmlns:pic="http://schemas.openxmlformats.org/drawingml/2006/picture">
+                  <pic:nvPicPr>
+                    <pic:cNvPr id="0" name="Picture 15"/>
+                    <pic:cNvPicPr>
+                      <a:picLocks noChangeAspect="1" noChangeArrowheads="1"/>
+                    </pic:cNvPicPr>
+                  </pic:nvPicPr>
+                  <pic:blipFill>
+                    <a:blip r:embed="rId15">
+                      <a:extLst>
+                        <a:ext uri="{28A0092B-C50C-407E-A947-70E740481C1C}">
+                          <a14:useLocalDpi xmlns:a14="http://schemas.microsoft.com/office/drawing/2010/main" val="0"/>
+                        </a:ext>
+                      </a:extLst>
+                    </a:blip>
+                    <a:srcRect/>
+                    <a:stretch>
+                      <a:fillRect/>
+                    </a:stretch>
+                  </pic:blipFill>
+                  <pic:spPr bwMode="auto">
+                    <a:xfrm>
+                      <a:off x="0" y="0"/>
+                      <a:ext cx="4067175" cy="3028950"/>
+                    </a:xfrm>
+                    <a:prstGeom prst="rect">
+                      <a:avLst/>
+                    </a:prstGeom>
+                    <a:noFill/>
+                    <a:ln>
+                      <a:noFill/>
+                    </a:ln>
+                  </pic:spPr>
+                </pic:pic>
+              </a:graphicData>
+            </a:graphic>
+          </wp:inline>
+        </w:drawing>
+      </w:r>
+    </w:p>
+    <w:p>
+      <w:r>
+        <w:t>12.</w:t>
+      </w:r>
+    </w:p>
+    <w:p>
+      <w:r>
+        <w:rPr>
+          <w:noProof/>
+        </w:rPr>
+        <w:drawing>
+          <wp:inline distT="0" distB="0" distL="0" distR="0">
+            <wp:extent cx="4895850" cy="3514725"/>
+            <wp:effectExtent l="0" t="0" r="0" b="9525"/>
+            <wp:docPr id="11" name="Picture 11"/>
+            <wp:cNvGraphicFramePr>
+              <a:graphicFrameLocks xmlns:a="http://schemas.openxmlformats.org/drawingml/2006/main" noChangeAspect="1"/>
+            </wp:cNvGraphicFramePr>
+            <a:graphic xmlns:a="http://schemas.openxmlformats.org/drawingml/2006/main">
+              <a:graphicData uri="http://schemas.openxmlformats.org/drawingml/2006/picture">
+                <pic:pic xmlns:pic="http://schemas.openxmlformats.org/drawingml/2006/picture">
+                  <pic:nvPicPr>
+                    <pic:cNvPr id="0" name="Picture 16"/>
+                    <pic:cNvPicPr>
+                      <a:picLocks noChangeAspect="1" noChangeArrowheads="1"/>
+                    </pic:cNvPicPr>
+                  </pic:nvPicPr>
+                  <pic:blipFill>
+                    <a:blip r:embed="rId16">
+                      <a:extLst>
+                        <a:ext uri="{28A0092B-C50C-407E-A947-70E740481C1C}">
+                          <a14:useLocalDpi xmlns:a14="http://schemas.microsoft.com/office/drawing/2010/main" val="0"/>
+                        </a:ext>
+                      </a:extLst>
+                    </a:blip>
+                    <a:srcRect/>
+                    <a:stretch>
+                      <a:fillRect/>
+                    </a:stretch>
+                  </pic:blipFill>
+                  <pic:spPr bwMode="auto">
+                    <a:xfrm>
+                      <a:off x="0" y="0"/>
+                      <a:ext cx="4895850" cy="3514725"/>
+                    </a:xfrm>
+                    <a:prstGeom prst="rect">
+                      <a:avLst/>
+                    </a:prstGeom>
+                    <a:noFill/>
+                    <a:ln>
+                      <a:noFill/>
+                    </a:ln>
+                  </pic:spPr>
+                </pic:pic>
+              </a:graphicData>
+            </a:graphic>
+          </wp:inline>
+        </w:drawing>
+      </w:r>
+    </w:p>
+    <w:p/>
+    <w:p/>
+    <w:p>
+      <w:r>
+        <w:t>13.</w:t>
+      </w:r>
+    </w:p>
+    <w:p>
+      <w:r>
+        <w:rPr>
+          <w:noProof/>
+        </w:rPr>
+        <w:lastRenderedPageBreak/>
+        <w:drawing>
+          <wp:inline distT="0" distB="0" distL="0" distR="0">
+            <wp:extent cx="4495800" cy="3219450"/>
+            <wp:effectExtent l="0" t="0" r="0" b="0"/>
+            <wp:docPr id="4" name="Picture 4"/>
+            <wp:cNvGraphicFramePr>
+              <a:graphicFrameLocks xmlns:a="http://schemas.openxmlformats.org/drawingml/2006/main" noChangeAspect="1"/>
+            </wp:cNvGraphicFramePr>
+            <a:graphic xmlns:a="http://schemas.openxmlformats.org/drawingml/2006/main">
+              <a:graphicData uri="http://schemas.openxmlformats.org/drawingml/2006/picture">
+                <pic:pic xmlns:pic="http://schemas.openxmlformats.org/drawingml/2006/picture">
+                  <pic:nvPicPr>
+                    <pic:cNvPr id="0" name="Picture 17"/>
+                    <pic:cNvPicPr>
+                      <a:picLocks noChangeAspect="1" noChangeArrowheads="1"/>
+                    </pic:cNvPicPr>
+                  </pic:nvPicPr>
+                  <pic:blipFill>
+                    <a:blip r:embed="rId17">
+                      <a:extLst>
+                        <a:ext uri="{28A0092B-C50C-407E-A947-70E740481C1C}">
+                          <a14:useLocalDpi xmlns:a14="http://schemas.microsoft.com/office/drawing/2010/main" val="0"/>
+                        </a:ext>
+                      </a:extLst>
+                    </a:blip>
+                    <a:srcRect/>
+                    <a:stretch>
+                      <a:fillRect/>
+                    </a:stretch>
+                  </pic:blipFill>
+                  <pic:spPr bwMode="auto">
+                    <a:xfrm>
+                      <a:off x="0" y="0"/>
+                      <a:ext cx="4495800" cy="3219450"/>
+                    </a:xfrm>
+                    <a:prstGeom prst="rect">
+                      <a:avLst/>
+                    </a:prstGeom>
+                    <a:noFill/>
+                    <a:ln>
+                      <a:noFill/>
+                    </a:ln>
+                  </pic:spPr>
+                </pic:pic>
+              </a:graphicData>
+            </a:graphic>
+          </wp:inline>
+        </w:drawing>
+      </w:r>
+    </w:p>
+    <w:p>
+      <w:r>
+        <w:t>14.</w:t>
+      </w:r>
+    </w:p>
+    <w:p>
+      <w:r>
+        <w:rPr>
+          <w:noProof/>
+        </w:rPr>
+        <w:drawing>
+          <wp:inline distT="0" distB="0" distL="0" distR="0">
+            <wp:extent cx="4362450" cy="2971800"/>
+            <wp:effectExtent l="0" t="0" r="0" b="0"/>
+            <wp:docPr id="3" name="Picture 3"/>
+            <wp:cNvGraphicFramePr>
+              <a:graphicFrameLocks xmlns:a="http://schemas.openxmlformats.org/drawingml/2006/main" noChangeAspect="1"/>
+            </wp:cNvGraphicFramePr>
+            <a:graphic xmlns:a="http://schemas.openxmlformats.org/drawingml/2006/main">
+              <a:graphicData uri="http://schemas.openxmlformats.org/drawingml/2006/picture">
+                <pic:pic xmlns:pic="http://schemas.openxmlformats.org/drawingml/2006/picture">
+                  <pic:nvPicPr>
+                    <pic:cNvPr id="0" name="Picture 18"/>
+                    <pic:cNvPicPr>
+                      <a:picLocks noChangeAspect="1" noChangeArrowheads="1"/>
+                    </pic:cNvPicPr>
+                  </pic:nvPicPr>
+                  <pic:blipFill>
+                    <a:blip r:embed="rId18">
+                      <a:extLst>
+                        <a:ext uri="{28A0092B-C50C-407E-A947-70E740481C1C}">
+                          <a14:useLocalDpi xmlns:a14="http://schemas.microsoft.com/office/drawing/2010/main" val="0"/>
+                        </a:ext>
+                      </a:extLst>
+                    </a:blip>
+                    <a:srcRect/>
+                    <a:stretch>
+                      <a:fillRect/>
+                    </a:stretch>
+                  </pic:blipFill>
+                  <pic:spPr bwMode="auto">
+                    <a:xfrm>
+                      <a:off x="0" y="0"/>
+                      <a:ext cx="4362450" cy="2971800"/>
+                    </a:xfrm>
+                    <a:prstGeom prst="rect">
+                      <a:avLst/>
+                    </a:prstGeom>
+                    <a:noFill/>
+                    <a:ln>
+                      <a:noFill/>
+                    </a:ln>
+                  </pic:spPr>
+                </pic:pic>
+              </a:graphicData>
+            </a:graphic>
+          </wp:inline>
+        </w:drawing>
+      </w:r>
+    </w:p>
+    <w:p/>
+    <w:p/>
+    <w:p/>
+    <w:p>
+      <w:pPr>
+        <w:rPr>
+          <w:noProof/>
+        </w:rPr>
+      </w:pPr>
+      <w:r>
+        <w:t>15.</w:t>
+      </w:r>
+      <w:r>
+        <w:rPr>
+          <w:noProof/>
+        </w:rPr>
+        <w:t xml:space="preserve"> </w:t>
+      </w:r>
+    </w:p>
+    <w:p/>
+    <w:p/>
+    <w:p>
+      <w:r>
+        <w:rPr>
+          <w:noProof/>
+        </w:rPr>
+        <w:drawing>
+          <wp:inline distT="0" distB="0" distL="0" distR="0">
+            <wp:extent cx="4800600" cy="3419475"/>
+            <wp:effectExtent l="0" t="0" r="0" b="9525"/>
+            <wp:docPr id="2" name="Picture 2"/>
+            <wp:cNvGraphicFramePr>
+              <a:graphicFrameLocks xmlns:a="http://schemas.openxmlformats.org/drawingml/2006/main" noChangeAspect="1"/>
+            </wp:cNvGraphicFramePr>
+            <a:graphic xmlns:a="http://schemas.openxmlformats.org/drawingml/2006/main">
+              <a:graphicData uri="http://schemas.openxmlformats.org/drawingml/2006/picture">
+                <pic:pic xmlns:pic="http://schemas.openxmlformats.org/drawingml/2006/picture">
+                  <pic:nvPicPr>
+                    <pic:cNvPr id="0" name="Picture 19"/>
+                    <pic:cNvPicPr>
+                      <a:picLocks noChangeAspect="1" noChangeArrowheads="1"/>
+                    </pic:cNvPicPr>
+                  </pic:nvPicPr>
+                  <pic:blipFill>
+                    <a:blip r:embed="rId19">
+                      <a:extLst>
+                        <a:ext uri="{28A0092B-C50C-407E-A947-70E740481C1C}">
+                          <a14:useLocalDpi xmlns:a14="http://schemas.microsoft.com/office/drawing/2010/main" val="0"/>
+                        </a:ext>
+                      </a:extLst>
+                    </a:blip>
+                    <a:srcRect/>
+                    <a:stretch>
+                      <a:fillRect/>
+                    </a:stretch>
+                  </pic:blipFill>
+                  <pic:spPr bwMode="auto">
+                    <a:xfrm>
+                      <a:off x="0" y="0"/>
+                      <a:ext cx="4800600" cy="3419475"/>
+                    </a:xfrm>
+                    <a:prstGeom prst="rect">
+                      <a:avLst/>
+                    </a:prstGeom>
+                    <a:noFill/>
+                    <a:ln>
+                      <a:noFill/>
+                    </a:ln>
+                  </pic:spPr>
+                </pic:pic>
+              </a:graphicData>
+            </a:graphic>
+          </wp:inline>
+        </w:drawing>
+      </w:r>
+    </w:p>
+    <w:p/>
+    <w:p/>
+    <w:p>
+      <w:pPr>
+        <w:jc w:val="center"/>
+        <w:rPr>
+          <w:rFonts w:cstheme="minorHAnsi"/>
+          <w:sz w:val="24"/>
+          <w:szCs w:val="24"/>
+        </w:rPr>
+      </w:pPr>
+      <w:r>
+        <w:rPr>
+          <w:rFonts w:cstheme="minorHAnsi"/>
+          <w:sz w:val="24"/>
+          <w:szCs w:val="24"/>
+        </w:rPr>
+        <w:t>USING THE COMMAND LINE</w:t>
+      </w:r>
+    </w:p>
+    <w:p>
+      <w:pPr>
+        <w:rPr>
+          <w:rFonts w:cstheme="minorHAnsi"/>
+          <w:sz w:val="24"/>
+          <w:szCs w:val="24"/>
+        </w:rPr>
+      </w:pPr>
+      <w:r>
+        <w:rPr>
+          <w:rFonts w:cstheme="minorHAnsi"/>
+          <w:sz w:val="24"/>
+          <w:szCs w:val="24"/>
+        </w:rPr>
+        <w:t>Google cloud fundamentals: Getting started with Cloud Marketplace</w:t>
+      </w:r>
+    </w:p>
+    <w:p>
+      <w:pPr>
+        <w:rPr>
+          <w:rFonts w:cstheme="minorHAnsi"/>
+          <w:sz w:val="32"/>
+          <w:szCs w:val="24"/>
+          <w:u w:val="single"/>
+        </w:rPr>
+      </w:pPr>
+      <w:r>
+        <w:rPr>
+          <w:rFonts w:cstheme="minorHAnsi"/>
+          <w:sz w:val="32"/>
+          <w:szCs w:val="24"/>
+          <w:u w:val="single"/>
+        </w:rPr>
+        <w:t xml:space="preserve">To verify your deployment of the LAMP </w:t>
+      </w:r>
+    </w:p>
+    <w:p>
+      <w:r>
+        <w:rPr>
+          <w:rFonts w:cstheme="minorHAnsi"/>
+          <w:color w:val="202124"/>
+          <w:sz w:val="24"/>
+          <w:szCs w:val="24"/>
+          <w:shd w:val="clear" w:color="auto" w:fill="FFFFFF"/>
+        </w:rPr>
+        <w:t>Step 1: Under </w:t>
+      </w:r>
+      <w:proofErr w:type="gramStart"/>
+      <w:r>
+        <w:rPr>
+          <w:rStyle w:val="Strong"/>
+          <w:rFonts w:cstheme="minorHAnsi"/>
+        </w:rPr>
+        <w:t>Get</w:t>
+      </w:r>
+      <w:proofErr w:type="gramEnd"/>
+      <w:r>
+        <w:rPr>
+          <w:rStyle w:val="Strong"/>
+          <w:rFonts w:cstheme="minorHAnsi"/>
+        </w:rPr>
+        <w:t xml:space="preserve"> started with LAMP Certified by </w:t>
+      </w:r>
+      <w:proofErr w:type="spellStart"/>
+      <w:r>
+        <w:rPr>
+          <w:rStyle w:val="Strong"/>
+          <w:rFonts w:cstheme="minorHAnsi"/>
+        </w:rPr>
+        <w:t>Bitnami</w:t>
+      </w:r>
+      <w:proofErr w:type="spellEnd"/>
+      <w:r>
+        <w:t>, click </w:t>
+      </w:r>
+      <w:r>
+        <w:rPr>
+          <w:rStyle w:val="Strong"/>
+          <w:rFonts w:cstheme="minorHAnsi"/>
+        </w:rPr>
+        <w:t>SSH</w:t>
+      </w:r>
+      <w:r>
+        <w:t>.</w:t>
+      </w:r>
+    </w:p>
+    <w:p>
+      <w:r>
+        <w:rPr>
+          <w:rFonts w:cstheme="minorHAnsi"/>
+          <w:color w:val="202124"/>
+          <w:sz w:val="24"/>
+          <w:szCs w:val="24"/>
+          <w:shd w:val="clear" w:color="auto" w:fill="FFFFFF"/>
+        </w:rPr>
+        <w:t>Step 2: In a new window, a secure login shell session on your virtual machine appears.</w:t>
+      </w:r>
+    </w:p>
+    <w:p>
+      <w:pPr>
+        <w:rPr>
+          <w:rFonts w:cstheme="minorHAnsi"/>
+          <w:color w:val="202124"/>
+          <w:sz w:val="24"/>
+          <w:szCs w:val="24"/>
+          <w:shd w:val="clear" w:color="auto" w:fill="FFFFFF"/>
+        </w:rPr>
+      </w:pPr>
+      <w:r>
+        <w:rPr>
+          <w:rFonts w:cstheme="minorHAnsi"/>
+          <w:color w:val="202124"/>
+          <w:sz w:val="24"/>
+          <w:szCs w:val="24"/>
+          <w:shd w:val="clear" w:color="auto" w:fill="FFFFFF"/>
+        </w:rPr>
+        <w:t xml:space="preserve">Step 3: Change the working directory </w:t>
+      </w:r>
+      <w:proofErr w:type="gramStart"/>
+      <w:r>
+        <w:rPr>
+          <w:rFonts w:cstheme="minorHAnsi"/>
+          <w:color w:val="202124"/>
+          <w:sz w:val="24"/>
+          <w:szCs w:val="24"/>
+          <w:shd w:val="clear" w:color="auto" w:fill="FFFFFF"/>
+        </w:rPr>
+        <w:t>to :</w:t>
+      </w:r>
+      <w:proofErr w:type="gramEnd"/>
+    </w:p>
+    <w:p>
+      <w:pPr>
+        <w:rPr>
+          <w:rFonts w:cstheme="minorHAnsi"/>
+          <w:b/>
+          <w:color w:val="202124"/>
+          <w:sz w:val="24"/>
+          <w:szCs w:val="24"/>
+          <w:shd w:val="clear" w:color="auto" w:fill="FFFFFF"/>
+        </w:rPr>
+      </w:pPr>
+      <w:r>
+        <w:rPr>
+          <w:rFonts w:cstheme="minorHAnsi"/>
+          <w:b/>
+          <w:color w:val="202124"/>
+          <w:sz w:val="24"/>
+          <w:szCs w:val="24"/>
+          <w:shd w:val="clear" w:color="auto" w:fill="FFFFFF"/>
+        </w:rPr>
+        <w:t>Cd /opt/</w:t>
+      </w:r>
+      <w:proofErr w:type="spellStart"/>
+      <w:r>
+        <w:rPr>
+          <w:rFonts w:cstheme="minorHAnsi"/>
+          <w:b/>
+          <w:color w:val="202124"/>
+          <w:sz w:val="24"/>
+          <w:szCs w:val="24"/>
+          <w:shd w:val="clear" w:color="auto" w:fill="FFFFFF"/>
+        </w:rPr>
+        <w:t>bitnamisudo</w:t>
+      </w:r>
+      <w:proofErr w:type="spellEnd"/>
+      <w:r>
+        <w:rPr>
+          <w:rFonts w:cstheme="minorHAnsi"/>
+          <w:b/>
+          <w:color w:val="202124"/>
+          <w:sz w:val="24"/>
+          <w:szCs w:val="24"/>
+          <w:shd w:val="clear" w:color="auto" w:fill="FFFFFF"/>
+        </w:rPr>
+        <w:t xml:space="preserve"> </w:t>
+      </w:r>
+    </w:p>
+    <w:p>
+      <w:pPr>
+        <w:rPr>
+          <w:rFonts w:cstheme="minorHAnsi"/>
+          <w:color w:val="202124"/>
+          <w:sz w:val="24"/>
+          <w:szCs w:val="24"/>
+          <w:shd w:val="clear" w:color="auto" w:fill="FFFFFF"/>
+        </w:rPr>
+      </w:pPr>
+      <w:r>
+        <w:rPr>
+          <w:rFonts w:cstheme="minorHAnsi"/>
+          <w:color w:val="202124"/>
+          <w:sz w:val="24"/>
+          <w:szCs w:val="24"/>
+          <w:shd w:val="clear" w:color="auto" w:fill="FFFFFF"/>
+        </w:rPr>
+        <w:t>Step 4: To copy the </w:t>
+      </w:r>
+      <w:proofErr w:type="spellStart"/>
+      <w:r>
+        <w:rPr>
+          <w:rStyle w:val="HTMLCode"/>
+          <w:rFonts w:eastAsiaTheme="minorHAnsi" w:cstheme="minorHAnsi"/>
+          <w:color w:val="202124"/>
+          <w:sz w:val="24"/>
+          <w:szCs w:val="24"/>
+        </w:rPr>
+        <w:t>phpinfo.php</w:t>
+      </w:r>
+      <w:proofErr w:type="spellEnd"/>
+      <w:r>
+        <w:rPr>
+          <w:rFonts w:cstheme="minorHAnsi"/>
+          <w:color w:val="202124"/>
+          <w:sz w:val="24"/>
+          <w:szCs w:val="24"/>
+          <w:shd w:val="clear" w:color="auto" w:fill="FFFFFF"/>
+        </w:rPr>
+        <w:t> script from the installation directory to a publicly accessible location under the web server document root</w:t>
+      </w:r>
+    </w:p>
+    <w:p>
+      <w:pPr>
+        <w:rPr>
+          <w:rFonts w:cstheme="minorHAnsi"/>
+          <w:b/>
+          <w:color w:val="202124"/>
+          <w:sz w:val="24"/>
+          <w:szCs w:val="24"/>
+          <w:shd w:val="clear" w:color="auto" w:fill="FFFFFF"/>
+        </w:rPr>
+      </w:pPr>
+      <w:proofErr w:type="spellStart"/>
+      <w:proofErr w:type="gramStart"/>
+      <w:r>
+        <w:rPr>
+          <w:rFonts w:cstheme="minorHAnsi"/>
+          <w:b/>
+          <w:color w:val="202124"/>
+          <w:sz w:val="24"/>
+          <w:szCs w:val="24"/>
+          <w:shd w:val="clear" w:color="auto" w:fill="FFFFFF"/>
+        </w:rPr>
+        <w:t>sh</w:t>
+      </w:r>
+      <w:proofErr w:type="spellEnd"/>
+      <w:proofErr w:type="gramEnd"/>
+      <w:r>
+        <w:rPr>
+          <w:rFonts w:cstheme="minorHAnsi"/>
+          <w:b/>
+          <w:color w:val="202124"/>
+          <w:sz w:val="24"/>
+          <w:szCs w:val="24"/>
+          <w:shd w:val="clear" w:color="auto" w:fill="FFFFFF"/>
+        </w:rPr>
+        <w:t xml:space="preserve"> -c 'echo "&lt;?</w:t>
+      </w:r>
+      <w:proofErr w:type="spellStart"/>
+      <w:r>
+        <w:rPr>
+          <w:rFonts w:cstheme="minorHAnsi"/>
+          <w:b/>
+          <w:color w:val="202124"/>
+          <w:sz w:val="24"/>
+          <w:szCs w:val="24"/>
+          <w:shd w:val="clear" w:color="auto" w:fill="FFFFFF"/>
+        </w:rPr>
+        <w:t>php</w:t>
+      </w:r>
+      <w:proofErr w:type="spellEnd"/>
+      <w:r>
+        <w:rPr>
+          <w:rFonts w:cstheme="minorHAnsi"/>
+          <w:b/>
+          <w:color w:val="202124"/>
+          <w:sz w:val="24"/>
+          <w:szCs w:val="24"/>
+          <w:shd w:val="clear" w:color="auto" w:fill="FFFFFF"/>
+        </w:rPr>
+        <w:t xml:space="preserve"> </w:t>
+      </w:r>
+      <w:proofErr w:type="spellStart"/>
+      <w:r>
+        <w:rPr>
+          <w:rFonts w:cstheme="minorHAnsi"/>
+          <w:b/>
+          <w:color w:val="202124"/>
+          <w:sz w:val="24"/>
+          <w:szCs w:val="24"/>
+          <w:shd w:val="clear" w:color="auto" w:fill="FFFFFF"/>
+        </w:rPr>
+        <w:t>phpinfo</w:t>
+      </w:r>
+      <w:proofErr w:type="spellEnd"/>
+      <w:r>
+        <w:rPr>
+          <w:rFonts w:cstheme="minorHAnsi"/>
+          <w:b/>
+          <w:color w:val="202124"/>
+          <w:sz w:val="24"/>
+          <w:szCs w:val="24"/>
+          <w:shd w:val="clear" w:color="auto" w:fill="FFFFFF"/>
+        </w:rPr>
+        <w:t>(); ?&gt;" &gt; apache2/</w:t>
+      </w:r>
+      <w:proofErr w:type="spellStart"/>
+      <w:r>
+        <w:rPr>
+          <w:rFonts w:cstheme="minorHAnsi"/>
+          <w:b/>
+          <w:color w:val="202124"/>
+          <w:sz w:val="24"/>
+          <w:szCs w:val="24"/>
+          <w:shd w:val="clear" w:color="auto" w:fill="FFFFFF"/>
+        </w:rPr>
+        <w:t>htdocs</w:t>
+      </w:r>
+      <w:proofErr w:type="spellEnd"/>
+      <w:r>
+        <w:rPr>
+          <w:rFonts w:cstheme="minorHAnsi"/>
+          <w:b/>
+          <w:color w:val="202124"/>
+          <w:sz w:val="24"/>
+          <w:szCs w:val="24"/>
+          <w:shd w:val="clear" w:color="auto" w:fill="FFFFFF"/>
+        </w:rPr>
+        <w:t>/</w:t>
+      </w:r>
+      <w:proofErr w:type="spellStart"/>
+      <w:r>
+        <w:rPr>
+          <w:rFonts w:cstheme="minorHAnsi"/>
+          <w:b/>
+          <w:color w:val="202124"/>
+          <w:sz w:val="24"/>
+          <w:szCs w:val="24"/>
+          <w:shd w:val="clear" w:color="auto" w:fill="FFFFFF"/>
+        </w:rPr>
+        <w:t>phpinfo.php</w:t>
+      </w:r>
+      <w:proofErr w:type="spellEnd"/>
+      <w:r>
+        <w:rPr>
+          <w:rFonts w:cstheme="minorHAnsi"/>
+          <w:b/>
+          <w:color w:val="202124"/>
+          <w:sz w:val="24"/>
+          <w:szCs w:val="24"/>
+          <w:shd w:val="clear" w:color="auto" w:fill="FFFFFF"/>
+        </w:rPr>
+        <w:t>'</w:t>
+      </w:r>
+    </w:p>
+    <w:p>
+      <w:pPr>
+        <w:rPr>
+          <w:rFonts w:cstheme="minorHAnsi"/>
+          <w:color w:val="202124"/>
+          <w:sz w:val="24"/>
+          <w:szCs w:val="24"/>
+          <w:shd w:val="clear" w:color="auto" w:fill="FFFFFF"/>
+        </w:rPr>
+      </w:pPr>
+      <w:r>
+        <w:rPr>
+          <w:rFonts w:cstheme="minorHAnsi"/>
+          <w:color w:val="202124"/>
+          <w:sz w:val="24"/>
+          <w:szCs w:val="24"/>
+          <w:shd w:val="clear" w:color="auto" w:fill="FFFFFF"/>
+        </w:rPr>
+        <w:lastRenderedPageBreak/>
+        <w:t>Step 5: close the SSH terminal</w:t>
+      </w:r>
+    </w:p>
+    <w:p>
+      <w:pPr>
+        <w:rPr>
+          <w:rFonts w:cstheme="minorHAnsi"/>
+          <w:b/>
+          <w:sz w:val="24"/>
+          <w:szCs w:val="24"/>
+        </w:rPr>
+      </w:pPr>
+      <w:proofErr w:type="gramStart"/>
+      <w:r>
+        <w:rPr>
+          <w:rFonts w:cstheme="minorHAnsi"/>
+          <w:b/>
+          <w:sz w:val="24"/>
+          <w:szCs w:val="24"/>
+        </w:rPr>
+        <w:t>exit</w:t>
+      </w:r>
+      <w:proofErr w:type="gramEnd"/>
+    </w:p>
+    <w:p>
+      <w:r>
+        <w:rPr>
+          <w:rFonts w:cstheme="minorHAnsi"/>
+          <w:color w:val="202124"/>
+          <w:sz w:val="24"/>
+          <w:szCs w:val="24"/>
+          <w:shd w:val="clear" w:color="auto" w:fill="FFFFFF"/>
+        </w:rPr>
+        <w:t>Step 6: Open a new browser tab</w:t>
+      </w:r>
+    </w:p>
+    <w:p>
+      <w:pPr>
+        <w:rPr>
+          <w:rFonts w:cstheme="minorHAnsi"/>
+          <w:sz w:val="24"/>
+          <w:szCs w:val="24"/>
+        </w:rPr>
+      </w:pPr>
+      <w:hyperlink r:id="rId20" w:history="1">
+        <w:r>
+          <w:rPr>
+            <w:rStyle w:val="Hyperlink"/>
+            <w:rFonts w:cstheme="minorHAnsi"/>
+            <w:sz w:val="24"/>
+            <w:szCs w:val="24"/>
+          </w:rPr>
+          <w:t>http://SITE_ADDRESS/phpinfo.php</w:t>
+        </w:r>
+      </w:hyperlink>
+    </w:p>
+    <w:p>
+      <w:pPr>
+        <w:rPr>
+          <w:rFonts w:cstheme="minorHAnsi"/>
+          <w:sz w:val="24"/>
+          <w:szCs w:val="24"/>
+        </w:rPr>
+      </w:pPr>
+      <w:r>
+        <w:rPr>
+          <w:rFonts w:cstheme="minorHAnsi"/>
+          <w:color w:val="202124"/>
+          <w:sz w:val="24"/>
+          <w:szCs w:val="24"/>
+          <w:shd w:val="clear" w:color="auto" w:fill="FFFFFF"/>
+        </w:rPr>
+        <w:t>A summary of the PHP configuration of your server is displayed.</w:t>
+      </w:r>
+      <w:r>
+        <w:t xml:space="preserve"> </w:t>
+      </w:r>
+    </w:p>
+    <w:p>
+      <w:pPr>
+        <w:rPr>
+          <w:rFonts w:cstheme="minorHAnsi"/>
+          <w:sz w:val="24"/>
+          <w:szCs w:val="24"/>
+        </w:rPr>
+      </w:pPr>
+    </w:p>
+    <w:p>
+      <w:bookmarkStart w:id="0" w:name="_GoBack"/>
+      <w:bookmarkEnd w:id="0"/>
     </w:p>
     <w:sectPr>
       <w:pgSz w:w="12240" w:h="15840"/>
@@ -943,6 +2431,42 @@
       <w:szCs w:val="16"/>
     </w:rPr>
   </w:style>
+  <w:style w:type="character" w:styleId="Hyperlink">
+    <w:name w:val="Hyperlink"/>
+    <w:basedOn w:val="DefaultParagraphFont"/>
+    <w:uiPriority w:val="99"/>
+    <w:semiHidden/>
+    <w:unhideWhenUsed/>
+    <w:rsid w:val="00FE7963"/>
+    <w:rPr>
+      <w:color w:val="0000FF" w:themeColor="hyperlink"/>
+      <w:u w:val="single"/>
+    </w:rPr>
+  </w:style>
+  <w:style w:type="character" w:styleId="HTMLCode">
+    <w:name w:val="HTML Code"/>
+    <w:basedOn w:val="DefaultParagraphFont"/>
+    <w:uiPriority w:val="99"/>
+    <w:semiHidden/>
+    <w:unhideWhenUsed/>
+    <w:rsid w:val="00FE7963"/>
+    <w:rPr>
+      <w:rFonts w:ascii="Courier New" w:eastAsia="Times New Roman" w:hAnsi="Courier New" w:cs="Courier New" w:hint="default"/>
+      <w:sz w:val="20"/>
+      <w:szCs w:val="20"/>
+    </w:rPr>
+  </w:style>
+  <w:style w:type="character" w:styleId="Strong">
+    <w:name w:val="Strong"/>
+    <w:basedOn w:val="DefaultParagraphFont"/>
+    <w:uiPriority w:val="22"/>
+    <w:qFormat/>
+    <w:rsid w:val="00FE7963"/>
+    <w:rPr>
+      <w:b/>
+      <w:bCs/>
+    </w:rPr>
+  </w:style>
 </w:styles>
 </file>
 
@@ -1161,6 +2685,42 @@
       <w:rFonts w:ascii="Tahoma" w:hAnsi="Tahoma" w:cs="Tahoma"/>
       <w:sz w:val="16"/>
       <w:szCs w:val="16"/>
+    </w:rPr>
+  </w:style>
+  <w:style w:type="character" w:styleId="Hyperlink">
+    <w:name w:val="Hyperlink"/>
+    <w:basedOn w:val="DefaultParagraphFont"/>
+    <w:uiPriority w:val="99"/>
+    <w:semiHidden/>
+    <w:unhideWhenUsed/>
+    <w:rsid w:val="00FE7963"/>
+    <w:rPr>
+      <w:color w:val="0000FF" w:themeColor="hyperlink"/>
+      <w:u w:val="single"/>
+    </w:rPr>
+  </w:style>
+  <w:style w:type="character" w:styleId="HTMLCode">
+    <w:name w:val="HTML Code"/>
+    <w:basedOn w:val="DefaultParagraphFont"/>
+    <w:uiPriority w:val="99"/>
+    <w:semiHidden/>
+    <w:unhideWhenUsed/>
+    <w:rsid w:val="00FE7963"/>
+    <w:rPr>
+      <w:rFonts w:ascii="Courier New" w:eastAsia="Times New Roman" w:hAnsi="Courier New" w:cs="Courier New" w:hint="default"/>
+      <w:sz w:val="20"/>
+      <w:szCs w:val="20"/>
+    </w:rPr>
+  </w:style>
+  <w:style w:type="character" w:styleId="Strong">
+    <w:name w:val="Strong"/>
+    <w:basedOn w:val="DefaultParagraphFont"/>
+    <w:uiPriority w:val="22"/>
+    <w:qFormat/>
+    <w:rsid w:val="00FE7963"/>
+    <w:rPr>
+      <w:b/>
+      <w:bCs/>
     </w:rPr>
   </w:style>
 </w:styles>

</xml_diff>